<commit_message>
Replace the .docs file with actual file
</commit_message>
<xml_diff>
--- a/Assignment 2/pgupta85_SE2203b_Workbook.docx
+++ b/Assignment 2/pgupta85_SE2203b_Workbook.docx
@@ -65,7 +65,7 @@
     </w:p>
     <w:tbl>
       <w:tblPr>
-        <w:tblW w:w="0" w:type="auto"/>
+        <w:tblW w:w="9504" w:type="dxa"/>
         <w:tblBorders>
           <w:top w:val="single" w:sz="6" w:space="0" w:color="auto"/>
           <w:left w:val="single" w:sz="6" w:space="0" w:color="auto"/>
@@ -78,15 +78,15 @@
         <w:tblLook w:val="0000" w:firstRow="0" w:lastRow="0" w:firstColumn="0" w:lastColumn="0" w:noHBand="0" w:noVBand="0"/>
       </w:tblPr>
       <w:tblGrid>
-        <w:gridCol w:w="1728"/>
-        <w:gridCol w:w="1530"/>
+        <w:gridCol w:w="1835"/>
+        <w:gridCol w:w="1423"/>
         <w:gridCol w:w="3942"/>
         <w:gridCol w:w="2304"/>
       </w:tblGrid>
       <w:tr>
         <w:tc>
           <w:tcPr>
-            <w:tcW w:w="1728" w:type="dxa"/>
+            <w:tcW w:w="1835" w:type="dxa"/>
           </w:tcPr>
           <w:p>
             <w:pPr>
@@ -106,7 +106,7 @@
         </w:tc>
         <w:tc>
           <w:tcPr>
-            <w:tcW w:w="1530" w:type="dxa"/>
+            <w:tcW w:w="1423" w:type="dxa"/>
           </w:tcPr>
           <w:p>
             <w:pPr>
@@ -168,20 +168,29 @@
       <w:tr>
         <w:tc>
           <w:tcPr>
-            <w:tcW w:w="1728" w:type="dxa"/>
+            <w:tcW w:w="1835" w:type="dxa"/>
           </w:tcPr>
           <w:p>
             <w:pPr>
               <w:pStyle w:val="Tabletext"/>
             </w:pPr>
             <w:r>
-              <w:t>February 13, 2023</w:t>
-            </w:r>
-          </w:p>
-        </w:tc>
-        <w:tc>
-          <w:tcPr>
-            <w:tcW w:w="1530" w:type="dxa"/>
+              <w:t>February 19</w:t>
+            </w:r>
+            <w:r>
+              <w:rPr>
+                <w:vertAlign w:val="superscript"/>
+              </w:rPr>
+              <w:t>th</w:t>
+            </w:r>
+            <w:r>
+              <w:t>, 2023</w:t>
+            </w:r>
+          </w:p>
+        </w:tc>
+        <w:tc>
+          <w:tcPr>
+            <w:tcW w:w="1423" w:type="dxa"/>
           </w:tcPr>
           <w:p>
             <w:pPr>
@@ -201,7 +210,7 @@
               <w:pStyle w:val="Tabletext"/>
             </w:pPr>
             <w:r>
-              <w:t>Adding Glossary for assignment1</w:t>
+              <w:t>Adding Glossary</w:t>
             </w:r>
           </w:p>
         </w:tc>
@@ -214,7 +223,7 @@
               <w:pStyle w:val="Tabletext"/>
             </w:pPr>
             <w:r>
-              <w:t>Your name</w:t>
+              <w:t>Pratik Narendra Gupta</w:t>
             </w:r>
           </w:p>
         </w:tc>
@@ -222,20 +231,34 @@
       <w:tr>
         <w:tc>
           <w:tcPr>
-            <w:tcW w:w="1728" w:type="dxa"/>
+            <w:tcW w:w="1835" w:type="dxa"/>
           </w:tcPr>
           <w:p>
             <w:pPr>
               <w:pStyle w:val="Tabletext"/>
             </w:pPr>
             <w:r>
-              <w:t>February 13, 2023</w:t>
-            </w:r>
-          </w:p>
-        </w:tc>
-        <w:tc>
-          <w:tcPr>
-            <w:tcW w:w="1530" w:type="dxa"/>
+              <w:t xml:space="preserve">February </w:t>
+            </w:r>
+            <w:proofErr w:type="gramStart"/>
+            <w:r>
+              <w:t>22</w:t>
+            </w:r>
+            <w:r>
+              <w:rPr>
+                <w:vertAlign w:val="superscript"/>
+              </w:rPr>
+              <w:t>th</w:t>
+            </w:r>
+            <w:proofErr w:type="gramEnd"/>
+            <w:r>
+              <w:t>, 2023</w:t>
+            </w:r>
+          </w:p>
+        </w:tc>
+        <w:tc>
+          <w:tcPr>
+            <w:tcW w:w="1423" w:type="dxa"/>
           </w:tcPr>
           <w:p>
             <w:pPr>
@@ -255,7 +278,10 @@
               <w:pStyle w:val="Tabletext"/>
             </w:pPr>
             <w:r>
-              <w:t>Adding system actors</w:t>
+              <w:t xml:space="preserve">Updated </w:t>
+            </w:r>
+            <w:r>
+              <w:t>Glossary</w:t>
             </w:r>
           </w:p>
         </w:tc>
@@ -268,7 +294,7 @@
               <w:pStyle w:val="Tabletext"/>
             </w:pPr>
             <w:r>
-              <w:t>Your name</w:t>
+              <w:t>Pratik Narendra Gupta</w:t>
             </w:r>
           </w:p>
         </w:tc>
@@ -276,22 +302,40 @@
       <w:tr>
         <w:tc>
           <w:tcPr>
-            <w:tcW w:w="1728" w:type="dxa"/>
+            <w:tcW w:w="1835" w:type="dxa"/>
           </w:tcPr>
           <w:p>
             <w:pPr>
               <w:pStyle w:val="Tabletext"/>
             </w:pPr>
-          </w:p>
-        </w:tc>
-        <w:tc>
-          <w:tcPr>
-            <w:tcW w:w="1530" w:type="dxa"/>
+            <w:r>
+              <w:t xml:space="preserve">February </w:t>
+            </w:r>
+            <w:r>
+              <w:t>25</w:t>
+            </w:r>
+            <w:r>
+              <w:rPr>
+                <w:vertAlign w:val="superscript"/>
+              </w:rPr>
+              <w:t>th</w:t>
+            </w:r>
+            <w:r>
+              <w:t>, 2023</w:t>
+            </w:r>
+          </w:p>
+        </w:tc>
+        <w:tc>
+          <w:tcPr>
+            <w:tcW w:w="1423" w:type="dxa"/>
           </w:tcPr>
           <w:p>
             <w:pPr>
               <w:pStyle w:val="Tabletext"/>
             </w:pPr>
+            <w:r>
+              <w:t>Assignment 2</w:t>
+            </w:r>
           </w:p>
         </w:tc>
         <w:tc>
@@ -302,6 +346,9 @@
             <w:pPr>
               <w:pStyle w:val="Tabletext"/>
             </w:pPr>
+            <w:r>
+              <w:t xml:space="preserve">Added Use Case Diagram </w:t>
+            </w:r>
           </w:p>
         </w:tc>
         <w:tc>
@@ -312,28 +359,49 @@
             <w:pPr>
               <w:pStyle w:val="Tabletext"/>
             </w:pPr>
+            <w:r>
+              <w:t>Pratik Narendra Gupta</w:t>
+            </w:r>
           </w:p>
         </w:tc>
       </w:tr>
       <w:tr>
         <w:tc>
           <w:tcPr>
-            <w:tcW w:w="1728" w:type="dxa"/>
+            <w:tcW w:w="1835" w:type="dxa"/>
           </w:tcPr>
           <w:p>
             <w:pPr>
               <w:pStyle w:val="Tabletext"/>
             </w:pPr>
-          </w:p>
-        </w:tc>
-        <w:tc>
-          <w:tcPr>
-            <w:tcW w:w="1530" w:type="dxa"/>
+            <w:r>
+              <w:t xml:space="preserve">February </w:t>
+            </w:r>
+            <w:r>
+              <w:t>26</w:t>
+            </w:r>
+            <w:r>
+              <w:rPr>
+                <w:vertAlign w:val="superscript"/>
+              </w:rPr>
+              <w:t>th</w:t>
+            </w:r>
+            <w:r>
+              <w:t>, 2023</w:t>
+            </w:r>
+          </w:p>
+        </w:tc>
+        <w:tc>
+          <w:tcPr>
+            <w:tcW w:w="1423" w:type="dxa"/>
           </w:tcPr>
           <w:p>
             <w:pPr>
               <w:pStyle w:val="Tabletext"/>
             </w:pPr>
+            <w:r>
+              <w:t>Assignment 2</w:t>
+            </w:r>
           </w:p>
         </w:tc>
         <w:tc>
@@ -344,6 +412,9 @@
             <w:pPr>
               <w:pStyle w:val="Tabletext"/>
             </w:pPr>
+            <w:r>
+              <w:t>Adding System Actors</w:t>
+            </w:r>
           </w:p>
         </w:tc>
         <w:tc>
@@ -354,6 +425,141 @@
             <w:pPr>
               <w:pStyle w:val="Tabletext"/>
             </w:pPr>
+            <w:r>
+              <w:t>Pratik Narendra Gupta</w:t>
+            </w:r>
+          </w:p>
+        </w:tc>
+      </w:tr>
+      <w:tr>
+        <w:tc>
+          <w:tcPr>
+            <w:tcW w:w="1835" w:type="dxa"/>
+          </w:tcPr>
+          <w:p>
+            <w:pPr>
+              <w:pStyle w:val="Tabletext"/>
+            </w:pPr>
+            <w:r>
+              <w:t xml:space="preserve">February </w:t>
+            </w:r>
+            <w:r>
+              <w:t>27</w:t>
+            </w:r>
+            <w:r>
+              <w:rPr>
+                <w:vertAlign w:val="superscript"/>
+              </w:rPr>
+              <w:t>th</w:t>
+            </w:r>
+            <w:r>
+              <w:t>, 2023</w:t>
+            </w:r>
+          </w:p>
+        </w:tc>
+        <w:tc>
+          <w:tcPr>
+            <w:tcW w:w="1423" w:type="dxa"/>
+          </w:tcPr>
+          <w:p>
+            <w:pPr>
+              <w:pStyle w:val="Tabletext"/>
+            </w:pPr>
+            <w:r>
+              <w:t>Assignment 2</w:t>
+            </w:r>
+          </w:p>
+        </w:tc>
+        <w:tc>
+          <w:tcPr>
+            <w:tcW w:w="3942" w:type="dxa"/>
+          </w:tcPr>
+          <w:p>
+            <w:pPr>
+              <w:pStyle w:val="Tabletext"/>
+            </w:pPr>
+            <w:r>
+              <w:t>Adding System Use Case Description</w:t>
+            </w:r>
+          </w:p>
+        </w:tc>
+        <w:tc>
+          <w:tcPr>
+            <w:tcW w:w="2304" w:type="dxa"/>
+          </w:tcPr>
+          <w:p>
+            <w:pPr>
+              <w:pStyle w:val="Tabletext"/>
+            </w:pPr>
+            <w:r>
+              <w:t>Pratik Narendra Gupta</w:t>
+            </w:r>
+          </w:p>
+        </w:tc>
+      </w:tr>
+      <w:tr>
+        <w:tc>
+          <w:tcPr>
+            <w:tcW w:w="1835" w:type="dxa"/>
+          </w:tcPr>
+          <w:p>
+            <w:pPr>
+              <w:pStyle w:val="Tabletext"/>
+            </w:pPr>
+            <w:r>
+              <w:t xml:space="preserve">February </w:t>
+            </w:r>
+            <w:r>
+              <w:t>28</w:t>
+            </w:r>
+            <w:r>
+              <w:rPr>
+                <w:vertAlign w:val="superscript"/>
+              </w:rPr>
+              <w:t>th</w:t>
+            </w:r>
+            <w:r>
+              <w:t>, 2023</w:t>
+            </w:r>
+          </w:p>
+        </w:tc>
+        <w:tc>
+          <w:tcPr>
+            <w:tcW w:w="1423" w:type="dxa"/>
+          </w:tcPr>
+          <w:p>
+            <w:pPr>
+              <w:pStyle w:val="Tabletext"/>
+            </w:pPr>
+            <w:r>
+              <w:t>Assignment 2</w:t>
+            </w:r>
+          </w:p>
+        </w:tc>
+        <w:tc>
+          <w:tcPr>
+            <w:tcW w:w="3942" w:type="dxa"/>
+          </w:tcPr>
+          <w:p>
+            <w:pPr>
+              <w:pStyle w:val="Tabletext"/>
+            </w:pPr>
+            <w:r>
+              <w:t>Updated Use Case Diagram</w:t>
+            </w:r>
+          </w:p>
+        </w:tc>
+        <w:tc>
+          <w:tcPr>
+            <w:tcW w:w="2304" w:type="dxa"/>
+          </w:tcPr>
+          <w:p>
+            <w:pPr>
+              <w:pStyle w:val="Tabletext"/>
+            </w:pPr>
+            <w:r>
+              <w:t>Pratik Narendra Gupta</w:t>
+            </w:r>
           </w:p>
         </w:tc>
       </w:tr>
@@ -499,7 +705,21 @@
             <w:rStyle w:val="Hyperlink"/>
             <w:noProof/>
           </w:rPr>
-          <w:t>Introduction</w:t>
+          <w:t>Introduct</w:t>
+        </w:r>
+        <w:r>
+          <w:rPr>
+            <w:rStyle w:val="Hyperlink"/>
+            <w:noProof/>
+          </w:rPr>
+          <w:t>i</w:t>
+        </w:r>
+        <w:r>
+          <w:rPr>
+            <w:rStyle w:val="Hyperlink"/>
+            <w:noProof/>
+          </w:rPr>
+          <w:t>on</w:t>
         </w:r>
         <w:r>
           <w:rPr>
@@ -668,7 +888,14 @@
             <w:rStyle w:val="Hyperlink"/>
             <w:noProof/>
           </w:rPr>
-          <w:t>iFINANCE System Actors</w:t>
+          <w:t>iFINANCE System Actor</w:t>
+        </w:r>
+        <w:r>
+          <w:rPr>
+            <w:rStyle w:val="Hyperlink"/>
+            <w:noProof/>
+          </w:rPr>
+          <w:t>s</w:t>
         </w:r>
         <w:r>
           <w:rPr>
@@ -885,13 +1112,8 @@
         <w:t xml:space="preserve"> </w:t>
       </w:r>
       <w:bookmarkStart w:id="0" w:name="_Toc127048687"/>
-      <w:proofErr w:type="spellStart"/>
       <w:r>
-        <w:t>iFINANCE</w:t>
-      </w:r>
-      <w:proofErr w:type="spellEnd"/>
-      <w:r>
-        <w:t xml:space="preserve"> </w:t>
+        <w:t xml:space="preserve">iFINANCE </w:t>
       </w:r>
       <w:r>
         <w:t>System Glossary</w:t>
@@ -946,26 +1168,13 @@
         <w:pStyle w:val="BodyText"/>
       </w:pPr>
       <w:r>
-        <w:t xml:space="preserve">The glossary contains the working definitions for the key concepts in the </w:t>
+        <w:t>The glossary contains the working definitions for the key concepts in the iFINANCE System.</w:t>
       </w:r>
-      <w:proofErr w:type="spellStart"/>
-      <w:r>
-        <w:t>iFINANCE</w:t>
-      </w:r>
-      <w:proofErr w:type="spellEnd"/>
-      <w:r>
-        <w:t xml:space="preserve"> System.</w:t>
-      </w:r>
-    </w:p>
-    <w:p>
-      <w:pPr>
-        <w:pStyle w:val="BodyText"/>
-      </w:pPr>
     </w:p>
     <w:tbl>
       <w:tblPr>
+        <w:tblpPr w:leftFromText="180" w:rightFromText="180" w:vertAnchor="text" w:horzAnchor="margin" w:tblpY="130"/>
         <w:tblW w:w="0" w:type="auto"/>
-        <w:tblInd w:w="198" w:type="dxa"/>
         <w:tblBorders>
           <w:top w:val="double" w:sz="6" w:space="0" w:color="000000"/>
           <w:left w:val="double" w:sz="6" w:space="0" w:color="000000"/>
@@ -977,13 +1186,16 @@
         <w:tblLook w:val="01E0" w:firstRow="1" w:lastRow="1" w:firstColumn="1" w:lastColumn="1" w:noHBand="0" w:noVBand="0"/>
       </w:tblPr>
       <w:tblGrid>
-        <w:gridCol w:w="1834"/>
-        <w:gridCol w:w="7282"/>
+        <w:gridCol w:w="1678"/>
+        <w:gridCol w:w="7438"/>
       </w:tblGrid>
       <w:tr>
-        <w:tc>
-          <w:tcPr>
-            <w:tcW w:w="1834" w:type="dxa"/>
+        <w:trPr>
+          <w:trHeight w:val="239"/>
+        </w:trPr>
+        <w:tc>
+          <w:tcPr>
+            <w:tcW w:w="1678" w:type="dxa"/>
           </w:tcPr>
           <w:p>
             <w:pPr>
@@ -1004,7 +1216,7 @@
         </w:tc>
         <w:tc>
           <w:tcPr>
-            <w:tcW w:w="7282" w:type="dxa"/>
+            <w:tcW w:w="7438" w:type="dxa"/>
           </w:tcPr>
           <w:p>
             <w:pPr>
@@ -1025,9 +1237,12 @@
         </w:tc>
       </w:tr>
       <w:tr>
-        <w:tc>
-          <w:tcPr>
-            <w:tcW w:w="1834" w:type="dxa"/>
+        <w:trPr>
+          <w:trHeight w:val="458"/>
+        </w:trPr>
+        <w:tc>
+          <w:tcPr>
+            <w:tcW w:w="1678" w:type="dxa"/>
           </w:tcPr>
           <w:p>
             <w:pPr>
@@ -1035,12 +1250,10 @@
               <w:spacing w:before="60" w:after="60"/>
               <w:ind w:left="0"/>
             </w:pPr>
-          </w:p>
-        </w:tc>
-        <w:tc>
-          <w:tcPr>
-            <w:tcW w:w="7282" w:type="dxa"/>
-          </w:tcPr>
+            <w:r>
+              <w:t>Assets</w:t>
+            </w:r>
+          </w:p>
           <w:p>
             <w:pPr>
               <w:pStyle w:val="BodyText"/>
@@ -1049,11 +1262,122 @@
             </w:pPr>
           </w:p>
         </w:tc>
+        <w:tc>
+          <w:tcPr>
+            <w:tcW w:w="7438" w:type="dxa"/>
+          </w:tcPr>
+          <w:p>
+            <w:pPr>
+              <w:pStyle w:val="BodyText"/>
+              <w:spacing w:before="60" w:after="60"/>
+              <w:ind w:left="0"/>
+              <w:jc w:val="both"/>
+            </w:pPr>
+            <w:r>
+              <w:t>Assets are economic resources owned by an individual, organization, or government that have the potential to provide future economic benefits. Examples of assets include cash, investments, land, buildings, equipment, intellectual property, inventory, and accounts receivable.</w:t>
+            </w:r>
+          </w:p>
+        </w:tc>
       </w:tr>
       <w:tr>
-        <w:tc>
-          <w:tcPr>
-            <w:tcW w:w="1834" w:type="dxa"/>
+        <w:trPr>
+          <w:trHeight w:val="501"/>
+        </w:trPr>
+        <w:tc>
+          <w:tcPr>
+            <w:tcW w:w="1678" w:type="dxa"/>
+          </w:tcPr>
+          <w:p>
+            <w:pPr>
+              <w:keepNext/>
+              <w:spacing w:after="240" w:line="240" w:lineRule="auto"/>
+            </w:pPr>
+            <w:r>
+              <w:t>Liabilities</w:t>
+            </w:r>
+          </w:p>
+        </w:tc>
+        <w:tc>
+          <w:tcPr>
+            <w:tcW w:w="7438" w:type="dxa"/>
+          </w:tcPr>
+          <w:p>
+            <w:pPr>
+              <w:keepNext/>
+              <w:spacing w:after="240" w:line="240" w:lineRule="auto"/>
+              <w:jc w:val="both"/>
+              <w:rPr>
+                <w:spacing w:val="-5"/>
+              </w:rPr>
+            </w:pPr>
+            <w:r>
+              <w:rPr>
+                <w:spacing w:val="-5"/>
+              </w:rPr>
+              <w:t>Liabilities are obligations or debts that an individual, organization, or government owes to another party and that are expected to be settled in the future. Examples of liabilities include loans, accounts payable, accrued expenses, taxes payable, and bonds issued.</w:t>
+            </w:r>
+          </w:p>
+        </w:tc>
+      </w:tr>
+      <w:tr>
+        <w:tc>
+          <w:tcPr>
+            <w:tcW w:w="1678" w:type="dxa"/>
+          </w:tcPr>
+          <w:p>
+            <w:pPr>
+              <w:keepNext/>
+              <w:spacing w:after="240"/>
+              <w:rPr>
+                <w:spacing w:val="-5"/>
+              </w:rPr>
+            </w:pPr>
+            <w:r>
+              <w:t>Balance Sheet</w:t>
+            </w:r>
+          </w:p>
+        </w:tc>
+        <w:tc>
+          <w:tcPr>
+            <w:tcW w:w="7438" w:type="dxa"/>
+          </w:tcPr>
+          <w:p>
+            <w:pPr>
+              <w:spacing w:line="240" w:lineRule="auto"/>
+              <w:rPr>
+                <w:spacing w:val="-5"/>
+              </w:rPr>
+            </w:pPr>
+            <w:r>
+              <w:rPr>
+                <w:spacing w:val="-5"/>
+              </w:rPr>
+              <w:t>A balance sheet is a financial statement that provides a snapshot of a company's financial position at a particular point in time. It shows the company's assets, liabilities, and equity, and how these items are financed. The balance sheet equation is Assets = Liabilities + Equity.</w:t>
+            </w:r>
+          </w:p>
+        </w:tc>
+      </w:tr>
+      <w:tr>
+        <w:tc>
+          <w:tcPr>
+            <w:tcW w:w="1678" w:type="dxa"/>
+          </w:tcPr>
+          <w:p>
+            <w:pPr>
+              <w:keepNext/>
+              <w:spacing w:after="240"/>
+              <w:rPr>
+                <w:spacing w:val="-5"/>
+              </w:rPr>
+            </w:pPr>
+            <w:r>
+              <w:t>Trial Balance</w:t>
+            </w:r>
+          </w:p>
+        </w:tc>
+        <w:tc>
+          <w:tcPr>
+            <w:tcW w:w="7438" w:type="dxa"/>
           </w:tcPr>
           <w:p>
             <w:pPr>
@@ -1064,11 +1388,36 @@
                 <w:spacing w:val="-5"/>
               </w:rPr>
             </w:pPr>
-          </w:p>
-        </w:tc>
-        <w:tc>
-          <w:tcPr>
-            <w:tcW w:w="7282" w:type="dxa"/>
+            <w:r>
+              <w:rPr>
+                <w:spacing w:val="-5"/>
+              </w:rPr>
+              <w:t>A trial balance is a list of all the accounts in a company's general ledger, along with their respective balances, at a specific point in time.</w:t>
+            </w:r>
+          </w:p>
+        </w:tc>
+      </w:tr>
+      <w:tr>
+        <w:tc>
+          <w:tcPr>
+            <w:tcW w:w="1678" w:type="dxa"/>
+          </w:tcPr>
+          <w:p>
+            <w:pPr>
+              <w:keepNext/>
+              <w:spacing w:after="240"/>
+              <w:rPr>
+                <w:spacing w:val="-5"/>
+              </w:rPr>
+            </w:pPr>
+            <w:r>
+              <w:t>Deposit</w:t>
+            </w:r>
+          </w:p>
+        </w:tc>
+        <w:tc>
+          <w:tcPr>
+            <w:tcW w:w="7438" w:type="dxa"/>
           </w:tcPr>
           <w:p>
             <w:pPr>
@@ -1079,13 +1428,19 @@
                 <w:spacing w:val="-5"/>
               </w:rPr>
             </w:pPr>
+            <w:r>
+              <w:rPr>
+                <w:spacing w:val="-5"/>
+              </w:rPr>
+              <w:t>A deposit refers to a sum of money that is placed into a bank account, usually for safekeeping, investment, or other financial purposes.</w:t>
+            </w:r>
           </w:p>
         </w:tc>
       </w:tr>
       <w:tr>
         <w:tc>
           <w:tcPr>
-            <w:tcW w:w="1834" w:type="dxa"/>
+            <w:tcW w:w="1678" w:type="dxa"/>
           </w:tcPr>
           <w:p>
             <w:pPr>
@@ -1096,11 +1451,17 @@
                 <w:spacing w:val="-5"/>
               </w:rPr>
             </w:pPr>
-          </w:p>
-        </w:tc>
-        <w:tc>
-          <w:tcPr>
-            <w:tcW w:w="7282" w:type="dxa"/>
+            <w:r>
+              <w:rPr>
+                <w:spacing w:val="-5"/>
+              </w:rPr>
+              <w:t>Income</w:t>
+            </w:r>
+          </w:p>
+        </w:tc>
+        <w:tc>
+          <w:tcPr>
+            <w:tcW w:w="7438" w:type="dxa"/>
           </w:tcPr>
           <w:p>
             <w:pPr>
@@ -1111,13 +1472,22 @@
                 <w:spacing w:val="-5"/>
               </w:rPr>
             </w:pPr>
+            <w:r>
+              <w:rPr>
+                <w:spacing w:val="-5"/>
+              </w:rPr>
+              <w:t>Income refers to the money or revenue that an individual or a business earns from various sources, such as employment, investments, sales of goods or services, rent, and royalties.</w:t>
+            </w:r>
           </w:p>
         </w:tc>
       </w:tr>
       <w:tr>
-        <w:tc>
-          <w:tcPr>
-            <w:tcW w:w="1834" w:type="dxa"/>
+        <w:trPr>
+          <w:trHeight w:val="1014"/>
+        </w:trPr>
+        <w:tc>
+          <w:tcPr>
+            <w:tcW w:w="1678" w:type="dxa"/>
           </w:tcPr>
           <w:p>
             <w:pPr>
@@ -1128,11 +1498,14 @@
                 <w:spacing w:val="-5"/>
               </w:rPr>
             </w:pPr>
-          </w:p>
-        </w:tc>
-        <w:tc>
-          <w:tcPr>
-            <w:tcW w:w="7282" w:type="dxa"/>
+            <w:r>
+              <w:t>Expense</w:t>
+            </w:r>
+          </w:p>
+        </w:tc>
+        <w:tc>
+          <w:tcPr>
+            <w:tcW w:w="7438" w:type="dxa"/>
           </w:tcPr>
           <w:p>
             <w:pPr>
@@ -1143,13 +1516,19 @@
                 <w:spacing w:val="-5"/>
               </w:rPr>
             </w:pPr>
+            <w:r>
+              <w:rPr>
+                <w:spacing w:val="-5"/>
+              </w:rPr>
+              <w:t>Expenses refer to the costs incurred by an individual or a business to generate revenue or achieve a particular goal. They are the outflows of resources or assets, such as money, time, or effort, in exchange for goods or services that are consumed or used up during the normal course of operations.</w:t>
+            </w:r>
           </w:p>
         </w:tc>
       </w:tr>
       <w:tr>
         <w:tc>
           <w:tcPr>
-            <w:tcW w:w="1834" w:type="dxa"/>
+            <w:tcW w:w="1678" w:type="dxa"/>
           </w:tcPr>
           <w:p>
             <w:pPr>
@@ -1160,11 +1539,14 @@
                 <w:spacing w:val="-5"/>
               </w:rPr>
             </w:pPr>
-          </w:p>
-        </w:tc>
-        <w:tc>
-          <w:tcPr>
-            <w:tcW w:w="7282" w:type="dxa"/>
+            <w:r>
+              <w:t>Profit / loss</w:t>
+            </w:r>
+          </w:p>
+        </w:tc>
+        <w:tc>
+          <w:tcPr>
+            <w:tcW w:w="7438" w:type="dxa"/>
           </w:tcPr>
           <w:p>
             <w:pPr>
@@ -1175,13 +1557,82 @@
                 <w:spacing w:val="-5"/>
               </w:rPr>
             </w:pPr>
+            <w:r>
+              <w:rPr>
+                <w:spacing w:val="-5"/>
+              </w:rPr>
+              <w:t>The profit and loss statement, also known as the income statement, is a financial statement that shows the revenues, expenses, and resulting profit or loss of a business over a specific period, such as a month, quarter, or year.</w:t>
+            </w:r>
           </w:p>
         </w:tc>
       </w:tr>
       <w:tr>
         <w:tc>
           <w:tcPr>
-            <w:tcW w:w="1834" w:type="dxa"/>
+            <w:tcW w:w="1678" w:type="dxa"/>
+          </w:tcPr>
+          <w:p>
+            <w:pPr>
+              <w:keepNext/>
+              <w:spacing w:after="240"/>
+              <w:rPr>
+                <w:spacing w:val="-5"/>
+              </w:rPr>
+            </w:pPr>
+            <w:r>
+              <w:t xml:space="preserve">cash flow </w:t>
+            </w:r>
+            <w:r>
+              <w:t>S</w:t>
+            </w:r>
+            <w:r>
+              <w:t>tatement</w:t>
+            </w:r>
+          </w:p>
+        </w:tc>
+        <w:tc>
+          <w:tcPr>
+            <w:tcW w:w="7438" w:type="dxa"/>
+          </w:tcPr>
+          <w:p>
+            <w:pPr>
+              <w:keepNext/>
+              <w:tabs>
+                <w:tab w:val="left" w:pos="1523"/>
+              </w:tabs>
+              <w:spacing w:after="240"/>
+              <w:jc w:val="both"/>
+              <w:rPr>
+                <w:spacing w:val="-5"/>
+              </w:rPr>
+            </w:pPr>
+            <w:r>
+              <w:rPr>
+                <w:spacing w:val="-5"/>
+              </w:rPr>
+              <w:t xml:space="preserve">A cash flow statement is a financial statement that provides information about a company's cash inflows and outflows over a specific </w:t>
+            </w:r>
+            <w:proofErr w:type="gramStart"/>
+            <w:r>
+              <w:rPr>
+                <w:spacing w:val="-5"/>
+              </w:rPr>
+              <w:t>period of time</w:t>
+            </w:r>
+            <w:proofErr w:type="gramEnd"/>
+            <w:r>
+              <w:rPr>
+                <w:spacing w:val="-5"/>
+              </w:rPr>
+              <w:t>. It shows how cash moves in and out of a company, including its operating activities, investing activities, and financing activities.</w:t>
+            </w:r>
+          </w:p>
+        </w:tc>
+      </w:tr>
+      <w:tr>
+        <w:tc>
+          <w:tcPr>
+            <w:tcW w:w="1678" w:type="dxa"/>
           </w:tcPr>
           <w:p>
             <w:pPr>
@@ -1192,11 +1643,14 @@
                 <w:spacing w:val="-5"/>
               </w:rPr>
             </w:pPr>
-          </w:p>
-        </w:tc>
-        <w:tc>
-          <w:tcPr>
-            <w:tcW w:w="7282" w:type="dxa"/>
+            <w:r>
+              <w:t>Double Entry</w:t>
+            </w:r>
+          </w:p>
+        </w:tc>
+        <w:tc>
+          <w:tcPr>
+            <w:tcW w:w="7438" w:type="dxa"/>
           </w:tcPr>
           <w:p>
             <w:pPr>
@@ -1207,294 +1661,12 @@
                 <w:spacing w:val="-5"/>
               </w:rPr>
             </w:pPr>
-          </w:p>
-        </w:tc>
-      </w:tr>
-      <w:tr>
-        <w:tc>
-          <w:tcPr>
-            <w:tcW w:w="1834" w:type="dxa"/>
-          </w:tcPr>
-          <w:p>
-            <w:pPr>
-              <w:keepNext/>
-              <w:spacing w:after="240"/>
-              <w:jc w:val="both"/>
+            <w:r>
               <w:rPr>
                 <w:spacing w:val="-5"/>
               </w:rPr>
-            </w:pPr>
-          </w:p>
-        </w:tc>
-        <w:tc>
-          <w:tcPr>
-            <w:tcW w:w="7282" w:type="dxa"/>
-          </w:tcPr>
-          <w:p>
-            <w:pPr>
-              <w:keepNext/>
-              <w:spacing w:after="240"/>
-              <w:jc w:val="both"/>
-              <w:rPr>
-                <w:spacing w:val="-5"/>
-              </w:rPr>
-            </w:pPr>
-          </w:p>
-        </w:tc>
-      </w:tr>
-      <w:tr>
-        <w:tc>
-          <w:tcPr>
-            <w:tcW w:w="1834" w:type="dxa"/>
-          </w:tcPr>
-          <w:p>
-            <w:pPr>
-              <w:keepNext/>
-              <w:spacing w:after="240"/>
-              <w:jc w:val="both"/>
-              <w:rPr>
-                <w:spacing w:val="-5"/>
-              </w:rPr>
-            </w:pPr>
-          </w:p>
-        </w:tc>
-        <w:tc>
-          <w:tcPr>
-            <w:tcW w:w="7282" w:type="dxa"/>
-          </w:tcPr>
-          <w:p>
-            <w:pPr>
-              <w:keepNext/>
-              <w:spacing w:after="240"/>
-              <w:jc w:val="both"/>
-              <w:rPr>
-                <w:spacing w:val="-5"/>
-              </w:rPr>
-            </w:pPr>
-          </w:p>
-        </w:tc>
-      </w:tr>
-      <w:tr>
-        <w:tc>
-          <w:tcPr>
-            <w:tcW w:w="1834" w:type="dxa"/>
-          </w:tcPr>
-          <w:p>
-            <w:pPr>
-              <w:keepNext/>
-              <w:spacing w:after="240"/>
-              <w:jc w:val="both"/>
-              <w:rPr>
-                <w:spacing w:val="-5"/>
-              </w:rPr>
-            </w:pPr>
-          </w:p>
-        </w:tc>
-        <w:tc>
-          <w:tcPr>
-            <w:tcW w:w="7282" w:type="dxa"/>
-          </w:tcPr>
-          <w:p>
-            <w:pPr>
-              <w:keepNext/>
-              <w:spacing w:after="240"/>
-              <w:jc w:val="both"/>
-              <w:rPr>
-                <w:spacing w:val="-5"/>
-              </w:rPr>
-            </w:pPr>
-          </w:p>
-        </w:tc>
-      </w:tr>
-      <w:tr>
-        <w:tc>
-          <w:tcPr>
-            <w:tcW w:w="1834" w:type="dxa"/>
-          </w:tcPr>
-          <w:p>
-            <w:pPr>
-              <w:keepNext/>
-              <w:spacing w:after="240"/>
-              <w:jc w:val="both"/>
-              <w:rPr>
-                <w:spacing w:val="-5"/>
-              </w:rPr>
-            </w:pPr>
-          </w:p>
-        </w:tc>
-        <w:tc>
-          <w:tcPr>
-            <w:tcW w:w="7282" w:type="dxa"/>
-          </w:tcPr>
-          <w:p>
-            <w:pPr>
-              <w:keepNext/>
-              <w:spacing w:after="240"/>
-              <w:jc w:val="both"/>
-              <w:rPr>
-                <w:spacing w:val="-5"/>
-              </w:rPr>
-            </w:pPr>
-          </w:p>
-        </w:tc>
-      </w:tr>
-      <w:tr>
-        <w:tc>
-          <w:tcPr>
-            <w:tcW w:w="1834" w:type="dxa"/>
-          </w:tcPr>
-          <w:p>
-            <w:pPr>
-              <w:keepNext/>
-              <w:spacing w:after="240"/>
-              <w:jc w:val="both"/>
-              <w:rPr>
-                <w:spacing w:val="-5"/>
-              </w:rPr>
-            </w:pPr>
-          </w:p>
-        </w:tc>
-        <w:tc>
-          <w:tcPr>
-            <w:tcW w:w="7282" w:type="dxa"/>
-          </w:tcPr>
-          <w:p>
-            <w:pPr>
-              <w:keepNext/>
-              <w:spacing w:after="240"/>
-              <w:jc w:val="both"/>
-              <w:rPr>
-                <w:spacing w:val="-5"/>
-              </w:rPr>
-            </w:pPr>
-          </w:p>
-        </w:tc>
-      </w:tr>
-      <w:tr>
-        <w:tc>
-          <w:tcPr>
-            <w:tcW w:w="1834" w:type="dxa"/>
-          </w:tcPr>
-          <w:p>
-            <w:pPr>
-              <w:keepNext/>
-              <w:spacing w:after="240"/>
-              <w:jc w:val="both"/>
-              <w:rPr>
-                <w:spacing w:val="-5"/>
-              </w:rPr>
-            </w:pPr>
-          </w:p>
-        </w:tc>
-        <w:tc>
-          <w:tcPr>
-            <w:tcW w:w="7282" w:type="dxa"/>
-          </w:tcPr>
-          <w:p>
-            <w:pPr>
-              <w:keepNext/>
-              <w:spacing w:after="240"/>
-              <w:jc w:val="both"/>
-              <w:rPr>
-                <w:spacing w:val="-5"/>
-              </w:rPr>
-            </w:pPr>
-          </w:p>
-        </w:tc>
-      </w:tr>
-      <w:tr>
-        <w:tc>
-          <w:tcPr>
-            <w:tcW w:w="1834" w:type="dxa"/>
-          </w:tcPr>
-          <w:p>
-            <w:pPr>
-              <w:keepNext/>
-              <w:spacing w:after="240"/>
-              <w:jc w:val="both"/>
-              <w:rPr>
-                <w:spacing w:val="-5"/>
-              </w:rPr>
-            </w:pPr>
-          </w:p>
-        </w:tc>
-        <w:tc>
-          <w:tcPr>
-            <w:tcW w:w="7282" w:type="dxa"/>
-          </w:tcPr>
-          <w:p>
-            <w:pPr>
-              <w:keepNext/>
-              <w:spacing w:after="240"/>
-              <w:jc w:val="both"/>
-              <w:rPr>
-                <w:spacing w:val="-5"/>
-              </w:rPr>
-            </w:pPr>
-          </w:p>
-        </w:tc>
-      </w:tr>
-      <w:tr>
-        <w:tc>
-          <w:tcPr>
-            <w:tcW w:w="1834" w:type="dxa"/>
-          </w:tcPr>
-          <w:p>
-            <w:pPr>
-              <w:keepNext/>
-              <w:spacing w:after="240"/>
-              <w:jc w:val="both"/>
-              <w:rPr>
-                <w:spacing w:val="-5"/>
-              </w:rPr>
-            </w:pPr>
-          </w:p>
-        </w:tc>
-        <w:tc>
-          <w:tcPr>
-            <w:tcW w:w="7282" w:type="dxa"/>
-          </w:tcPr>
-          <w:p>
-            <w:pPr>
-              <w:keepNext/>
-              <w:spacing w:after="240"/>
-              <w:jc w:val="both"/>
-              <w:rPr>
-                <w:spacing w:val="-5"/>
-              </w:rPr>
-            </w:pPr>
-          </w:p>
-        </w:tc>
-      </w:tr>
-      <w:tr>
-        <w:tc>
-          <w:tcPr>
-            <w:tcW w:w="1834" w:type="dxa"/>
-          </w:tcPr>
-          <w:p>
-            <w:pPr>
-              <w:keepNext/>
-              <w:spacing w:after="240"/>
-              <w:jc w:val="both"/>
-              <w:rPr>
-                <w:spacing w:val="-5"/>
-              </w:rPr>
-            </w:pPr>
-          </w:p>
-        </w:tc>
-        <w:tc>
-          <w:tcPr>
-            <w:tcW w:w="7282" w:type="dxa"/>
-          </w:tcPr>
-          <w:p>
-            <w:pPr>
-              <w:keepNext/>
-              <w:spacing w:after="240"/>
-              <w:jc w:val="both"/>
-              <w:rPr>
-                <w:spacing w:val="-5"/>
-              </w:rPr>
-            </w:pPr>
+              <w:t>Double entry is a fundamental accounting principle that states that every financial transaction affects at least two accounts, with one account debited and the other credited. In other words, for every debit entry made to an account, there must be an equal and opposite credit entry made to another account.</w:t>
+            </w:r>
           </w:p>
         </w:tc>
       </w:tr>
@@ -1506,36 +1678,11 @@
     </w:p>
     <w:p>
       <w:pPr>
-        <w:pStyle w:val="BodyText"/>
-      </w:pPr>
-    </w:p>
-    <w:p>
-      <w:pPr>
-        <w:pStyle w:val="BodyText"/>
-      </w:pPr>
-    </w:p>
-    <w:p>
-      <w:pPr>
-        <w:widowControl/>
-        <w:spacing w:line="240" w:lineRule="auto"/>
-      </w:pPr>
-      <w:r>
-        <w:br w:type="page"/>
-      </w:r>
-    </w:p>
-    <w:p>
-      <w:pPr>
         <w:pStyle w:val="Heading1"/>
       </w:pPr>
       <w:bookmarkStart w:id="6" w:name="_Toc127048690"/>
-      <w:proofErr w:type="spellStart"/>
       <w:r>
-        <w:lastRenderedPageBreak/>
-        <w:t>iFINANCE</w:t>
-      </w:r>
-      <w:proofErr w:type="spellEnd"/>
-      <w:r>
-        <w:t xml:space="preserve"> </w:t>
+        <w:t xml:space="preserve">iFINANCE </w:t>
       </w:r>
       <w:r>
         <w:t>System Actors</w:t>
@@ -1552,6 +1699,236 @@
         <w:pStyle w:val="BodyText"/>
       </w:pPr>
     </w:p>
+    <w:tbl>
+      <w:tblPr>
+        <w:tblStyle w:val="TableGrid"/>
+        <w:tblW w:w="0" w:type="auto"/>
+        <w:tblInd w:w="720" w:type="dxa"/>
+        <w:tblLook w:val="04A0" w:firstRow="1" w:lastRow="0" w:firstColumn="1" w:lastColumn="0" w:noHBand="0" w:noVBand="1"/>
+      </w:tblPr>
+      <w:tblGrid>
+        <w:gridCol w:w="2394"/>
+        <w:gridCol w:w="6236"/>
+      </w:tblGrid>
+      <w:tr>
+        <w:tc>
+          <w:tcPr>
+            <w:tcW w:w="2394" w:type="dxa"/>
+          </w:tcPr>
+          <w:p>
+            <w:pPr>
+              <w:pStyle w:val="BodyText"/>
+              <w:ind w:left="0"/>
+            </w:pPr>
+            <w:r>
+              <w:t>Actors</w:t>
+            </w:r>
+          </w:p>
+        </w:tc>
+        <w:tc>
+          <w:tcPr>
+            <w:tcW w:w="6236" w:type="dxa"/>
+          </w:tcPr>
+          <w:p>
+            <w:pPr>
+              <w:pStyle w:val="BodyText"/>
+              <w:ind w:left="0"/>
+            </w:pPr>
+            <w:r>
+              <w:t>Description</w:t>
+            </w:r>
+          </w:p>
+        </w:tc>
+      </w:tr>
+      <w:tr>
+        <w:tc>
+          <w:tcPr>
+            <w:tcW w:w="2394" w:type="dxa"/>
+          </w:tcPr>
+          <w:p>
+            <w:pPr>
+              <w:pStyle w:val="BodyText"/>
+              <w:ind w:left="0"/>
+            </w:pPr>
+            <w:r>
+              <w:t>User</w:t>
+            </w:r>
+          </w:p>
+        </w:tc>
+        <w:tc>
+          <w:tcPr>
+            <w:tcW w:w="6236" w:type="dxa"/>
+          </w:tcPr>
+          <w:p>
+            <w:pPr>
+              <w:pStyle w:val="BodyText"/>
+              <w:ind w:left="0"/>
+            </w:pPr>
+            <w:r>
+              <w:t xml:space="preserve">This group represent all user who wants to use </w:t>
+            </w:r>
+            <w:proofErr w:type="spellStart"/>
+            <w:r>
+              <w:t>iFinance</w:t>
+            </w:r>
+            <w:proofErr w:type="spellEnd"/>
+            <w:r>
+              <w:t xml:space="preserve"> Management System to manage their </w:t>
+            </w:r>
+            <w:r>
+              <w:t>personal finances, keeping track of bank accounts, cash, credit cards, and investment accounts</w:t>
+            </w:r>
+            <w:r>
+              <w:t>.</w:t>
+            </w:r>
+          </w:p>
+        </w:tc>
+      </w:tr>
+      <w:tr>
+        <w:tc>
+          <w:tcPr>
+            <w:tcW w:w="2394" w:type="dxa"/>
+          </w:tcPr>
+          <w:p>
+            <w:pPr>
+              <w:pStyle w:val="BodyText"/>
+              <w:ind w:left="0"/>
+            </w:pPr>
+            <w:r>
+              <w:t>System A</w:t>
+            </w:r>
+            <w:r>
+              <w:t>dministrator</w:t>
+            </w:r>
+          </w:p>
+        </w:tc>
+        <w:tc>
+          <w:tcPr>
+            <w:tcW w:w="6236" w:type="dxa"/>
+          </w:tcPr>
+          <w:p>
+            <w:pPr>
+              <w:pStyle w:val="BodyText"/>
+              <w:ind w:left="0"/>
+            </w:pPr>
+            <w:r>
+              <w:t xml:space="preserve">This represents the admin who has the </w:t>
+            </w:r>
+            <w:r>
+              <w:t>privileges to add user accounts into the system, edit and delete their profiles</w:t>
+            </w:r>
+            <w:r>
+              <w:t>.</w:t>
+            </w:r>
+          </w:p>
+        </w:tc>
+      </w:tr>
+      <w:tr>
+        <w:tc>
+          <w:tcPr>
+            <w:tcW w:w="2394" w:type="dxa"/>
+          </w:tcPr>
+          <w:p>
+            <w:pPr>
+              <w:pStyle w:val="BodyText"/>
+              <w:ind w:left="0"/>
+            </w:pPr>
+            <w:r>
+              <w:t>Potential User</w:t>
+            </w:r>
+          </w:p>
+        </w:tc>
+        <w:tc>
+          <w:tcPr>
+            <w:tcW w:w="6236" w:type="dxa"/>
+          </w:tcPr>
+          <w:p>
+            <w:pPr>
+              <w:pStyle w:val="BodyText"/>
+              <w:ind w:left="0"/>
+            </w:pPr>
+            <w:r>
+              <w:t xml:space="preserve">As, System administer will also access other part of system, and 2 </w:t>
+            </w:r>
+            <w:proofErr w:type="gramStart"/>
+            <w:r>
+              <w:t>actor</w:t>
+            </w:r>
+            <w:proofErr w:type="gramEnd"/>
+            <w:r>
+              <w:t xml:space="preserve"> </w:t>
+            </w:r>
+            <w:proofErr w:type="spellStart"/>
+            <w:r>
+              <w:t>can not</w:t>
+            </w:r>
+            <w:proofErr w:type="spellEnd"/>
+            <w:r>
+              <w:t xml:space="preserve"> initiate same class. We had to create </w:t>
+            </w:r>
+            <w:proofErr w:type="gramStart"/>
+            <w:r>
+              <w:t>a another</w:t>
+            </w:r>
+            <w:proofErr w:type="gramEnd"/>
+            <w:r>
+              <w:t xml:space="preserve"> actor called potential actor who will initiate all the class that are common between user and System </w:t>
+            </w:r>
+            <w:r>
+              <w:t>A</w:t>
+            </w:r>
+            <w:r>
+              <w:t>dministrator</w:t>
+            </w:r>
+            <w:r>
+              <w:t xml:space="preserve">. </w:t>
+            </w:r>
+          </w:p>
+        </w:tc>
+      </w:tr>
+      <w:tr>
+        <w:tc>
+          <w:tcPr>
+            <w:tcW w:w="2394" w:type="dxa"/>
+          </w:tcPr>
+          <w:p>
+            <w:pPr>
+              <w:pStyle w:val="BodyText"/>
+              <w:ind w:left="0"/>
+            </w:pPr>
+            <w:r>
+              <w:t>Double Entry</w:t>
+            </w:r>
+          </w:p>
+        </w:tc>
+        <w:tc>
+          <w:tcPr>
+            <w:tcW w:w="6236" w:type="dxa"/>
+          </w:tcPr>
+          <w:p>
+            <w:pPr>
+              <w:pStyle w:val="BodyText"/>
+              <w:ind w:left="0"/>
+            </w:pPr>
+            <w:r>
+              <w:t>As e</w:t>
+            </w:r>
+            <w:r>
+              <w:t>ach transaction will always have two effects: a debit entry and a credit entry.</w:t>
+            </w:r>
+            <w:r>
+              <w:t xml:space="preserve"> When transaction is initiated by Potential User, Double Entry will automatically take care of other parts of </w:t>
+            </w:r>
+            <w:r>
+              <w:t>transaction</w:t>
+            </w:r>
+            <w:r>
+              <w:t xml:space="preserve"> by updating respected credit and debit field.</w:t>
+            </w:r>
+          </w:p>
+        </w:tc>
+      </w:tr>
+    </w:tbl>
     <w:p>
       <w:pPr>
         <w:pStyle w:val="BodyText"/>
@@ -1586,14 +1963,9 @@
         <w:pStyle w:val="Heading1"/>
       </w:pPr>
       <w:bookmarkStart w:id="7" w:name="_Toc127048691"/>
-      <w:proofErr w:type="spellStart"/>
       <w:r>
         <w:lastRenderedPageBreak/>
-        <w:t>iFINANCE</w:t>
-      </w:r>
-      <w:proofErr w:type="spellEnd"/>
-      <w:r>
-        <w:t xml:space="preserve"> </w:t>
+        <w:t xml:space="preserve">iFINANCE </w:t>
       </w:r>
       <w:r>
         <w:t>System Use cases</w:t>
@@ -1610,6 +1982,509 @@
         <w:pStyle w:val="BodyText"/>
       </w:pPr>
     </w:p>
+    <w:tbl>
+      <w:tblPr>
+        <w:tblStyle w:val="TableGrid"/>
+        <w:tblW w:w="9056" w:type="dxa"/>
+        <w:tblInd w:w="720" w:type="dxa"/>
+        <w:tblLook w:val="04A0" w:firstRow="1" w:lastRow="0" w:firstColumn="1" w:lastColumn="0" w:noHBand="0" w:noVBand="1"/>
+      </w:tblPr>
+      <w:tblGrid>
+        <w:gridCol w:w="2677"/>
+        <w:gridCol w:w="6379"/>
+      </w:tblGrid>
+      <w:tr>
+        <w:tc>
+          <w:tcPr>
+            <w:tcW w:w="2677" w:type="dxa"/>
+          </w:tcPr>
+          <w:p>
+            <w:pPr>
+              <w:pStyle w:val="BodyText"/>
+              <w:ind w:left="0"/>
+            </w:pPr>
+            <w:r>
+              <w:t>Use Case</w:t>
+            </w:r>
+          </w:p>
+        </w:tc>
+        <w:tc>
+          <w:tcPr>
+            <w:tcW w:w="6379" w:type="dxa"/>
+          </w:tcPr>
+          <w:p>
+            <w:pPr>
+              <w:pStyle w:val="BodyText"/>
+              <w:ind w:left="0"/>
+            </w:pPr>
+            <w:r>
+              <w:t>Description</w:t>
+            </w:r>
+          </w:p>
+        </w:tc>
+      </w:tr>
+      <w:tr>
+        <w:tc>
+          <w:tcPr>
+            <w:tcW w:w="2677" w:type="dxa"/>
+          </w:tcPr>
+          <w:p>
+            <w:pPr>
+              <w:pStyle w:val="BodyText"/>
+              <w:ind w:left="0"/>
+            </w:pPr>
+            <w:r>
+              <w:t>Login</w:t>
+            </w:r>
+          </w:p>
+        </w:tc>
+        <w:tc>
+          <w:tcPr>
+            <w:tcW w:w="6379" w:type="dxa"/>
+          </w:tcPr>
+          <w:p>
+            <w:pPr>
+              <w:pStyle w:val="BodyText"/>
+              <w:ind w:left="0"/>
+            </w:pPr>
+            <w:r>
+              <w:t xml:space="preserve">This class will handle the login of user into the software. It will also include a class called </w:t>
+            </w:r>
+            <w:proofErr w:type="spellStart"/>
+            <w:r>
+              <w:t>ValidateUser</w:t>
+            </w:r>
+            <w:proofErr w:type="spellEnd"/>
+            <w:r>
+              <w:t xml:space="preserve"> which will store the database of all the user and their permission in the software. </w:t>
+            </w:r>
+          </w:p>
+        </w:tc>
+      </w:tr>
+      <w:tr>
+        <w:tc>
+          <w:tcPr>
+            <w:tcW w:w="2677" w:type="dxa"/>
+          </w:tcPr>
+          <w:p>
+            <w:pPr>
+              <w:pStyle w:val="BodyText"/>
+              <w:ind w:left="0"/>
+            </w:pPr>
+            <w:proofErr w:type="spellStart"/>
+            <w:r>
+              <w:t>ValidateUser</w:t>
+            </w:r>
+            <w:proofErr w:type="spellEnd"/>
+          </w:p>
+        </w:tc>
+        <w:tc>
+          <w:tcPr>
+            <w:tcW w:w="6379" w:type="dxa"/>
+          </w:tcPr>
+          <w:p>
+            <w:pPr>
+              <w:pStyle w:val="BodyText"/>
+              <w:ind w:left="0"/>
+            </w:pPr>
+            <w:r>
+              <w:t xml:space="preserve">This is a database class, </w:t>
+            </w:r>
+            <w:proofErr w:type="gramStart"/>
+            <w:r>
+              <w:t>It</w:t>
+            </w:r>
+            <w:proofErr w:type="gramEnd"/>
+            <w:r>
+              <w:t xml:space="preserve"> will have all the information about the user and their permission in the system. When user has successfully login, it will update a Boolean field to true and will share that user details with other class when then ask for it.</w:t>
+            </w:r>
+          </w:p>
+        </w:tc>
+      </w:tr>
+      <w:tr>
+        <w:tc>
+          <w:tcPr>
+            <w:tcW w:w="2677" w:type="dxa"/>
+          </w:tcPr>
+          <w:p>
+            <w:pPr>
+              <w:pStyle w:val="BodyText"/>
+              <w:ind w:left="0"/>
+            </w:pPr>
+            <w:proofErr w:type="spellStart"/>
+            <w:r>
+              <w:t>ManageAccountProfile</w:t>
+            </w:r>
+            <w:proofErr w:type="spellEnd"/>
+          </w:p>
+        </w:tc>
+        <w:tc>
+          <w:tcPr>
+            <w:tcW w:w="6379" w:type="dxa"/>
+          </w:tcPr>
+          <w:p>
+            <w:pPr>
+              <w:pStyle w:val="BodyText"/>
+              <w:ind w:left="0"/>
+            </w:pPr>
+            <w:r>
+              <w:t xml:space="preserve">This will allow the user to change their password </w:t>
+            </w:r>
+          </w:p>
+        </w:tc>
+      </w:tr>
+      <w:tr>
+        <w:tc>
+          <w:tcPr>
+            <w:tcW w:w="2677" w:type="dxa"/>
+          </w:tcPr>
+          <w:p>
+            <w:pPr>
+              <w:pStyle w:val="BodyText"/>
+              <w:ind w:left="0"/>
+            </w:pPr>
+            <w:proofErr w:type="spellStart"/>
+            <w:r>
+              <w:t>ManageGroup</w:t>
+            </w:r>
+            <w:proofErr w:type="spellEnd"/>
+          </w:p>
+        </w:tc>
+        <w:tc>
+          <w:tcPr>
+            <w:tcW w:w="6379" w:type="dxa"/>
+          </w:tcPr>
+          <w:p>
+            <w:pPr>
+              <w:pStyle w:val="BodyText"/>
+              <w:ind w:left="0"/>
+            </w:pPr>
+            <w:r>
+              <w:t xml:space="preserve">This class will handle </w:t>
+            </w:r>
+            <w:r>
+              <w:t>user</w:t>
+            </w:r>
+            <w:r>
+              <w:t>’s request</w:t>
+            </w:r>
+            <w:r>
+              <w:t xml:space="preserve"> to add, update, or delete a </w:t>
+            </w:r>
+            <w:r>
+              <w:t xml:space="preserve">custom sub-category. It will include Groups class which like </w:t>
+            </w:r>
+            <w:proofErr w:type="spellStart"/>
+            <w:r>
+              <w:t>ValidateUser</w:t>
+            </w:r>
+            <w:proofErr w:type="spellEnd"/>
+            <w:r>
+              <w:t xml:space="preserve"> will store all the data about the groups</w:t>
+            </w:r>
+          </w:p>
+        </w:tc>
+      </w:tr>
+      <w:tr>
+        <w:tc>
+          <w:tcPr>
+            <w:tcW w:w="2677" w:type="dxa"/>
+          </w:tcPr>
+          <w:p>
+            <w:pPr>
+              <w:pStyle w:val="BodyText"/>
+              <w:ind w:left="0"/>
+            </w:pPr>
+            <w:r>
+              <w:t>Groups</w:t>
+            </w:r>
+          </w:p>
+        </w:tc>
+        <w:tc>
+          <w:tcPr>
+            <w:tcW w:w="6379" w:type="dxa"/>
+          </w:tcPr>
+          <w:p>
+            <w:pPr>
+              <w:pStyle w:val="BodyText"/>
+              <w:ind w:left="0"/>
+            </w:pPr>
+            <w:r>
+              <w:t xml:space="preserve">This will store all the information </w:t>
+            </w:r>
+            <w:r>
+              <w:t>related</w:t>
+            </w:r>
+            <w:r>
+              <w:t xml:space="preserve"> to the groups and will share it with the </w:t>
+            </w:r>
+            <w:proofErr w:type="spellStart"/>
+            <w:r>
+              <w:t>GenerateFinanicalReport</w:t>
+            </w:r>
+            <w:proofErr w:type="spellEnd"/>
+            <w:r>
+              <w:t xml:space="preserve"> and </w:t>
+            </w:r>
+            <w:proofErr w:type="spellStart"/>
+            <w:r>
+              <w:t>ManageGroup</w:t>
+            </w:r>
+            <w:proofErr w:type="spellEnd"/>
+            <w:r>
+              <w:t xml:space="preserve"> as needed</w:t>
+            </w:r>
+          </w:p>
+        </w:tc>
+      </w:tr>
+      <w:tr>
+        <w:tc>
+          <w:tcPr>
+            <w:tcW w:w="2677" w:type="dxa"/>
+          </w:tcPr>
+          <w:p>
+            <w:pPr>
+              <w:pStyle w:val="BodyText"/>
+              <w:ind w:left="0"/>
+            </w:pPr>
+            <w:proofErr w:type="spellStart"/>
+            <w:r>
+              <w:t>GenerateFinanicalReport</w:t>
+            </w:r>
+            <w:proofErr w:type="spellEnd"/>
+          </w:p>
+        </w:tc>
+        <w:tc>
+          <w:tcPr>
+            <w:tcW w:w="6379" w:type="dxa"/>
+          </w:tcPr>
+          <w:p>
+            <w:pPr>
+              <w:pStyle w:val="BodyText"/>
+              <w:ind w:left="0"/>
+            </w:pPr>
+            <w:r>
+              <w:t xml:space="preserve">This will </w:t>
+            </w:r>
+            <w:r>
+              <w:t>generate valuable financial reports including the Trial Balance, Balance Sheet, a Profit and Loss statement, or a cash flow statement from the user financial data</w:t>
+            </w:r>
+            <w:r>
+              <w:t>. It</w:t>
+            </w:r>
+            <w:r>
+              <w:t xml:space="preserve"> will also call </w:t>
+            </w:r>
+            <w:proofErr w:type="spellStart"/>
+            <w:r>
+              <w:t>ChartOfAccount</w:t>
+            </w:r>
+            <w:proofErr w:type="spellEnd"/>
+            <w:r>
+              <w:t xml:space="preserve"> to perform </w:t>
+            </w:r>
+            <w:r>
+              <w:t>calculation, i.e., the summation, based on groups and/or sub-groups.</w:t>
+            </w:r>
+          </w:p>
+        </w:tc>
+      </w:tr>
+      <w:tr>
+        <w:tc>
+          <w:tcPr>
+            <w:tcW w:w="2677" w:type="dxa"/>
+          </w:tcPr>
+          <w:p>
+            <w:pPr>
+              <w:pStyle w:val="BodyText"/>
+              <w:ind w:left="0"/>
+            </w:pPr>
+            <w:proofErr w:type="spellStart"/>
+            <w:r>
+              <w:t>ChartOfAccount</w:t>
+            </w:r>
+            <w:proofErr w:type="spellEnd"/>
+          </w:p>
+        </w:tc>
+        <w:tc>
+          <w:tcPr>
+            <w:tcW w:w="6379" w:type="dxa"/>
+          </w:tcPr>
+          <w:p>
+            <w:pPr>
+              <w:pStyle w:val="BodyText"/>
+              <w:ind w:left="0"/>
+            </w:pPr>
+            <w:r>
+              <w:t xml:space="preserve">This </w:t>
+            </w:r>
+            <w:proofErr w:type="gramStart"/>
+            <w:r>
+              <w:t>help</w:t>
+            </w:r>
+            <w:proofErr w:type="gramEnd"/>
+            <w:r>
+              <w:t xml:space="preserve"> the users to add, update, or delete Master Account (e.g., cash, bank, and credit card).</w:t>
+            </w:r>
+            <w:r>
+              <w:t xml:space="preserve"> It will also perform </w:t>
+            </w:r>
+            <w:r>
+              <w:t>calculation, i.e., the summation, based on groups and/or sub-group</w:t>
+            </w:r>
+            <w:r>
+              <w:t xml:space="preserve"> when user requested to generate Financial Report. To help, this will include </w:t>
+            </w:r>
+            <w:proofErr w:type="spellStart"/>
+            <w:r>
+              <w:t>MasterAccount</w:t>
+            </w:r>
+            <w:proofErr w:type="spellEnd"/>
+            <w:r>
+              <w:t xml:space="preserve"> and Groups class and will get information from there during the calculation and processing</w:t>
+            </w:r>
+          </w:p>
+        </w:tc>
+      </w:tr>
+      <w:tr>
+        <w:tc>
+          <w:tcPr>
+            <w:tcW w:w="2677" w:type="dxa"/>
+          </w:tcPr>
+          <w:p>
+            <w:pPr>
+              <w:pStyle w:val="BodyText"/>
+              <w:ind w:left="0"/>
+            </w:pPr>
+            <w:proofErr w:type="spellStart"/>
+            <w:r>
+              <w:t>ManageAccountTransaction</w:t>
+            </w:r>
+            <w:proofErr w:type="spellEnd"/>
+          </w:p>
+        </w:tc>
+        <w:tc>
+          <w:tcPr>
+            <w:tcW w:w="6379" w:type="dxa"/>
+          </w:tcPr>
+          <w:p>
+            <w:pPr>
+              <w:pStyle w:val="BodyText"/>
+              <w:ind w:left="0"/>
+            </w:pPr>
+            <w:r>
+              <w:t xml:space="preserve">This class will </w:t>
+            </w:r>
+            <w:r>
+              <w:t>manage accounts’ transactions</w:t>
+            </w:r>
+            <w:r>
+              <w:t xml:space="preserve">, </w:t>
+            </w:r>
+            <w:proofErr w:type="gramStart"/>
+            <w:r>
+              <w:t>It</w:t>
+            </w:r>
+            <w:proofErr w:type="gramEnd"/>
+            <w:r>
+              <w:t xml:space="preserve"> will have 2 actor, and whenever, a transaction is detected, it will automatically update the </w:t>
+            </w:r>
+            <w:proofErr w:type="spellStart"/>
+            <w:r>
+              <w:t>the</w:t>
+            </w:r>
+            <w:proofErr w:type="spellEnd"/>
+            <w:r>
+              <w:t xml:space="preserve"> account by accessing </w:t>
+            </w:r>
+            <w:proofErr w:type="spellStart"/>
+            <w:r>
+              <w:t>MasterAccount</w:t>
+            </w:r>
+            <w:proofErr w:type="spellEnd"/>
+          </w:p>
+        </w:tc>
+      </w:tr>
+      <w:tr>
+        <w:tc>
+          <w:tcPr>
+            <w:tcW w:w="2677" w:type="dxa"/>
+          </w:tcPr>
+          <w:p>
+            <w:pPr>
+              <w:pStyle w:val="BodyText"/>
+              <w:ind w:left="0"/>
+            </w:pPr>
+            <w:proofErr w:type="spellStart"/>
+            <w:r>
+              <w:t>MasterAccount</w:t>
+            </w:r>
+            <w:proofErr w:type="spellEnd"/>
+          </w:p>
+        </w:tc>
+        <w:tc>
+          <w:tcPr>
+            <w:tcW w:w="6379" w:type="dxa"/>
+          </w:tcPr>
+          <w:p>
+            <w:pPr>
+              <w:pStyle w:val="BodyText"/>
+              <w:ind w:left="0"/>
+            </w:pPr>
+            <w:proofErr w:type="spellStart"/>
+            <w:r>
+              <w:t>MasterAccount</w:t>
+            </w:r>
+            <w:proofErr w:type="spellEnd"/>
+            <w:r>
+              <w:t xml:space="preserve"> will keep all the assets and liability in one place so that different class can access it when required.</w:t>
+            </w:r>
+            <w:r>
+              <w:br/>
+              <w:t>This will be possible by creating generalize class like debit and credit</w:t>
+            </w:r>
+          </w:p>
+        </w:tc>
+      </w:tr>
+      <w:tr>
+        <w:tc>
+          <w:tcPr>
+            <w:tcW w:w="2677" w:type="dxa"/>
+          </w:tcPr>
+          <w:p>
+            <w:pPr>
+              <w:pStyle w:val="BodyText"/>
+              <w:ind w:left="0"/>
+            </w:pPr>
+            <w:proofErr w:type="spellStart"/>
+            <w:r>
+              <w:t>ManageUserAccount</w:t>
+            </w:r>
+            <w:proofErr w:type="spellEnd"/>
+          </w:p>
+        </w:tc>
+        <w:tc>
+          <w:tcPr>
+            <w:tcW w:w="6379" w:type="dxa"/>
+          </w:tcPr>
+          <w:p>
+            <w:pPr>
+              <w:pStyle w:val="BodyText"/>
+              <w:ind w:left="0"/>
+            </w:pPr>
+            <w:r>
+              <w:t xml:space="preserve">This will allow system Admin to </w:t>
+            </w:r>
+            <w:r>
+              <w:t>add user accounts into the system, edit and delete their profiles</w:t>
+            </w:r>
+            <w:r>
+              <w:t xml:space="preserve">. It will first check with validate user if the user has permission to access this. </w:t>
+            </w:r>
+          </w:p>
+        </w:tc>
+      </w:tr>
+    </w:tbl>
     <w:p>
       <w:pPr>
         <w:pStyle w:val="BodyText"/>
@@ -1639,14 +2514,9 @@
         <w:pStyle w:val="Heading1"/>
       </w:pPr>
       <w:bookmarkStart w:id="8" w:name="_Toc127048692"/>
-      <w:proofErr w:type="spellStart"/>
       <w:r>
         <w:lastRenderedPageBreak/>
-        <w:t>iFINANCE</w:t>
-      </w:r>
-      <w:proofErr w:type="spellEnd"/>
-      <w:r>
-        <w:t xml:space="preserve"> </w:t>
+        <w:t xml:space="preserve">iFINANCE </w:t>
       </w:r>
       <w:r>
         <w:t>System Use Case Diagram</w:t>
@@ -1659,9 +2529,9 @@
     <w:p>
       <w:r>
         <w:drawing>
-          <wp:inline distT="0" distB="0" distL="0" distR="0" wp14:anchorId="25AF6D82" wp14:editId="076893F2">
-            <wp:extent cx="5943600" cy="3992245"/>
-            <wp:effectExtent l="0" t="0" r="0" b="0"/>
+          <wp:inline distT="0" distB="0" distL="0" distR="0" wp14:anchorId="0778FBD4" wp14:editId="3841D92D">
+            <wp:extent cx="5942950" cy="4068000"/>
+            <wp:effectExtent l="0" t="0" r="1270" b="0"/>
             <wp:docPr id="1" name="Picture 1" descr="Diagram&#10;&#10;Description automatically generated"/>
             <wp:cNvGraphicFramePr>
               <a:graphicFrameLocks xmlns:a="http://schemas.openxmlformats.org/drawingml/2006/main" noChangeAspect="1"/>
@@ -1682,7 +2552,7 @@
                   <pic:spPr>
                     <a:xfrm>
                       <a:off x="0" y="0"/>
-                      <a:ext cx="5943600" cy="3992245"/>
+                      <a:ext cx="5942950" cy="4068000"/>
                     </a:xfrm>
                     <a:prstGeom prst="rect">
                       <a:avLst/>
@@ -1825,6 +2695,10 @@
         <w:p>
           <w:pPr>
             <w:jc w:val="center"/>
+            <w:rPr>
+              <w:i/>
+              <w:iCs/>
+            </w:rPr>
           </w:pPr>
           <w:r>
             <w:sym w:font="Symbol" w:char="F0D3"/>
@@ -1834,7 +2708,7 @@
               <w:i/>
               <w:iCs/>
             </w:rPr>
-            <w:t>your name</w:t>
+            <w:t>Pratik Narendra Gupta</w:t>
           </w:r>
           <w:r>
             <w:t>, 2023</w:t>
@@ -2039,7 +2913,13 @@
             <w:ind w:right="68"/>
           </w:pPr>
           <w:r>
-            <w:t xml:space="preserve">  Issue:                     Winter 2023</w:t>
+            <w:t xml:space="preserve">  Issue:</w:t>
+          </w:r>
+          <w:r>
+            <w:t xml:space="preserve"> </w:t>
+          </w:r>
+          <w:r>
+            <w:t>Winter 2023</w:t>
           </w:r>
         </w:p>
       </w:tc>
@@ -2080,7 +2960,13 @@
               <w:rPr>
                 <w:noProof/>
               </w:rPr>
-              <w:t>yourUWOID_SE2203_Workbook.docx</w:t>
+              <w:t>pgupta85</w:t>
+            </w:r>
+            <w:r>
+              <w:rPr>
+                <w:noProof/>
+              </w:rPr>
+              <w:t>_SE2203_Workbook.docx</w:t>
             </w:r>
           </w:fldSimple>
         </w:p>
@@ -2779,7 +3665,6 @@
   <w:style w:type="character" w:default="1" w:styleId="DefaultParagraphFont">
     <w:name w:val="Default Paragraph Font"/>
     <w:uiPriority w:val="1"/>
-    <w:semiHidden/>
     <w:unhideWhenUsed/>
   </w:style>
   <w:style w:type="table" w:default="1" w:styleId="TableNormal">
@@ -3085,6 +3970,25 @@
       <w:u w:val="single"/>
     </w:rPr>
   </w:style>
+  <w:style w:type="table" w:styleId="TableGrid">
+    <w:name w:val="Table Grid"/>
+    <w:basedOn w:val="TableNormal"/>
+    <w:uiPriority w:val="39"/>
+    <w:rsid w:val="00881CF3"/>
+    <w:pPr>
+      <w:spacing w:after="0" w:line="240" w:lineRule="auto"/>
+    </w:pPr>
+    <w:tblPr>
+      <w:tblBorders>
+        <w:top w:val="single" w:sz="4" w:space="0" w:color="auto"/>
+        <w:left w:val="single" w:sz="4" w:space="0" w:color="auto"/>
+        <w:bottom w:val="single" w:sz="4" w:space="0" w:color="auto"/>
+        <w:right w:val="single" w:sz="4" w:space="0" w:color="auto"/>
+        <w:insideH w:val="single" w:sz="4" w:space="0" w:color="auto"/>
+        <w:insideV w:val="single" w:sz="4" w:space="0" w:color="auto"/>
+      </w:tblBorders>
+    </w:tblPr>
+  </w:style>
 </w:styles>
 </file>
 

</xml_diff>